<commit_message>
Refactor create_srt_file function to use SRTInfo class for generating SRTs
</commit_message>
<xml_diff>
--- a/tests/BMVL_502_IND.docx
+++ b/tests/BMVL_502_IND.docx
@@ -3605,9 +3605,8 @@
           <w:p>
             <w:pPr>
               <w:rPr>
-                <w:rFonts w:ascii="Arial" w:hAnsi="Arial" w:cs="Arial"/>
-                <w:sz w:val="22"/>
-                <w:szCs w:val="22"/>
+                <w:rFonts w:ascii="Arial" w:hAnsi="Arial"/>
+                <w:sz w:val="22"/>
               </w:rPr>
             </w:pPr>
             <w:r>
@@ -3623,7 +3622,37 @@
                 <w:rFonts w:ascii="Arial" w:hAnsi="Arial"/>
                 <w:sz w:val="22"/>
               </w:rPr>
-              <w:t xml:space="preserve"> aku perintahkan agar kalian berkumpul hari ini agar aku dapat membacakan catatan tentang orang-orang Zenif, </w:t>
+              <w:t xml:space="preserve"> aku perintahkan agar kalian berkumpul</w:t>
+            </w:r>
+          </w:p>
+          <w:p>
+            <w:pPr>
+              <w:rPr>
+                <w:rFonts w:ascii="Arial" w:hAnsi="Arial"/>
+                <w:sz w:val="22"/>
+              </w:rPr>
+            </w:pPr>
+            <w:r>
+              <w:rPr>
+                <w:rFonts w:ascii="Arial" w:hAnsi="Arial"/>
+                <w:sz w:val="22"/>
+              </w:rPr>
+              <w:t xml:space="preserve"> hari ini agar aku dapat membacakan catatan tentang</w:t>
+            </w:r>
+          </w:p>
+          <w:p>
+            <w:pPr>
+              <w:rPr>
+                <w:rFonts w:ascii="Arial" w:hAnsi="Arial"/>
+                <w:sz w:val="22"/>
+              </w:rPr>
+            </w:pPr>
+            <w:r>
+              <w:rPr>
+                <w:rFonts w:ascii="Arial" w:hAnsi="Arial"/>
+                <w:sz w:val="22"/>
+              </w:rPr>
+              <w:t xml:space="preserve"> orang-orang Zenif, </w:t>
             </w:r>
             <w:r>
               <w:rPr>
@@ -3638,7 +3667,23 @@
                 <w:rFonts w:ascii="Arial" w:hAnsi="Arial"/>
                 <w:sz w:val="22"/>
               </w:rPr>
-              <w:t>, sejak waktu mereka meninggalkan tanah Zarahemla sampai mereka kembali lagi.</w:t>
+              <w:t>, sejak waktu mereka</w:t>
+            </w:r>
+          </w:p>
+          <w:p>
+            <w:pPr>
+              <w:rPr>
+                <w:rFonts w:ascii="Arial" w:hAnsi="Arial" w:cs="Arial"/>
+                <w:sz w:val="22"/>
+                <w:szCs w:val="22"/>
+              </w:rPr>
+            </w:pPr>
+            <w:r>
+              <w:rPr>
+                <w:rFonts w:ascii="Arial" w:hAnsi="Arial"/>
+                <w:sz w:val="22"/>
+              </w:rPr>
+              <w:t xml:space="preserve"> meninggalkan tanah Zarahemla sampai mereka kembali lagi.</w:t>
             </w:r>
           </w:p>
         </w:tc>

</xml_diff>